<commit_message>
Update Especificación de Requisitos con interfaz.docx
</commit_message>
<xml_diff>
--- a/Especificación de Requisitos con interfaz.docx
+++ b/Especificación de Requisitos con interfaz.docx
@@ -343,7 +343,7 @@
           <w:sz w:val="32"/>
           <w:szCs w:val="96"/>
         </w:rPr>
-        <w:t>16/11/</w:t>
+        <w:t>19/11/</w:t>
       </w:r>
       <w:r>
         <w:rPr>
@@ -2698,26 +2698,106 @@
           <w:color w:val="000000" w:themeColor="text1"/>
           <w:lang w:val="es-CL"/>
         </w:rPr>
-        <w:t xml:space="preserve">El objetivo principal de este documento es detallar la solución propuesta para poder resolver el problema planteado por el administrador de la central de apuntes de la Universidad Católica del Maule, en la sede de Talca. </w:t>
-      </w:r>
-    </w:p>
-    <w:p>
-      <w:pPr>
-        <w:spacing w:after="0"/>
-        <w:jc w:val="both"/>
+        <w:t>El objetivo principal de este documento es detallar la solución propuesta para poder resolver el problema planteado por el administrador de la central de apuntes de la Universidad Católica del Maule, en la sede de Talca</w:t>
+      </w:r>
+      <w:r>
         <w:rPr>
           <w:rFonts w:cs="Calibri"/>
           <w:color w:val="000000" w:themeColor="text1"/>
           <w:lang w:val="es-CL"/>
         </w:rPr>
-      </w:pPr>
+        <w:t xml:space="preserve"> y se extenderá a la sede de Curicó</w:t>
+      </w:r>
       <w:r>
         <w:rPr>
           <w:rFonts w:cs="Calibri"/>
           <w:color w:val="000000" w:themeColor="text1"/>
           <w:lang w:val="es-CL"/>
         </w:rPr>
-        <w:t>Lo planteado por el administrador fue que en su sitio de trabajo las ventas las contabilizaba a través de plantillas Excel, que le permitían llevar un conteo, pero con mucho esfuerzo. Nos dijo que a fin de mes le era muy complicado hacer el informe de inventario, porque tenía él mismo que contar y sumar los datos, descontar los productos que vendía y los insumos que usaba.</w:t>
+        <w:t xml:space="preserve">. </w:t>
+      </w:r>
+    </w:p>
+    <w:p>
+      <w:pPr>
+        <w:spacing w:after="0"/>
+        <w:jc w:val="both"/>
+        <w:rPr>
+          <w:rFonts w:cs="Calibri"/>
+          <w:color w:val="000000" w:themeColor="text1"/>
+          <w:lang w:val="es-CL"/>
+        </w:rPr>
+      </w:pPr>
+      <w:r>
+        <w:rPr>
+          <w:rFonts w:cs="Calibri"/>
+          <w:color w:val="000000" w:themeColor="text1"/>
+          <w:lang w:val="es-CL"/>
+        </w:rPr>
+        <w:t>Lo planteado por el administrador fue que en su sitio de trabajo las ventas las contabiliza a través de plantillas Excel, que le permit</w:t>
+      </w:r>
+      <w:r>
+        <w:rPr>
+          <w:rFonts w:cs="Calibri"/>
+          <w:color w:val="000000" w:themeColor="text1"/>
+          <w:lang w:val="es-CL"/>
+        </w:rPr>
+        <w:t>e</w:t>
+      </w:r>
+      <w:r>
+        <w:rPr>
+          <w:rFonts w:cs="Calibri"/>
+          <w:color w:val="000000" w:themeColor="text1"/>
+          <w:lang w:val="es-CL"/>
+        </w:rPr>
+        <w:t>n llevar un conteo, pero con mucho esfuerzo. Nos dijo que a fin de mes le e</w:t>
+      </w:r>
+      <w:r>
+        <w:rPr>
+          <w:rFonts w:cs="Calibri"/>
+          <w:color w:val="000000" w:themeColor="text1"/>
+          <w:lang w:val="es-CL"/>
+        </w:rPr>
+        <w:t>s</w:t>
+      </w:r>
+      <w:r>
+        <w:rPr>
+          <w:rFonts w:cs="Calibri"/>
+          <w:color w:val="000000" w:themeColor="text1"/>
+          <w:lang w:val="es-CL"/>
+        </w:rPr>
+        <w:t xml:space="preserve"> muy complicado hacer el informe de inventario, porque t</w:t>
+      </w:r>
+      <w:r>
+        <w:rPr>
+          <w:rFonts w:cs="Calibri"/>
+          <w:color w:val="000000" w:themeColor="text1"/>
+          <w:lang w:val="es-CL"/>
+        </w:rPr>
+        <w:t>iene</w:t>
+      </w:r>
+      <w:r>
+        <w:rPr>
+          <w:rFonts w:cs="Calibri"/>
+          <w:color w:val="000000" w:themeColor="text1"/>
+          <w:lang w:val="es-CL"/>
+        </w:rPr>
+        <w:t xml:space="preserve"> él mismo que contar y sumar los datos, descontar los productos que vend</w:t>
+      </w:r>
+      <w:r>
+        <w:rPr>
+          <w:rFonts w:cs="Calibri"/>
+          <w:color w:val="000000" w:themeColor="text1"/>
+          <w:lang w:val="es-CL"/>
+        </w:rPr>
+        <w:t>e</w:t>
+      </w:r>
+      <w:r>
+        <w:rPr>
+          <w:rFonts w:cs="Calibri"/>
+          <w:color w:val="000000" w:themeColor="text1"/>
+          <w:lang w:val="es-CL"/>
+        </w:rPr>
+        <w:t xml:space="preserve"> y los insumos que usa.</w:t>
       </w:r>
     </w:p>
     <w:p>
@@ -2913,7 +2993,73 @@
           <w:color w:val="000000" w:themeColor="text1"/>
           <w:lang w:val="es-CL"/>
         </w:rPr>
-        <w:t xml:space="preserve">Este documento va dirigido hacia la empresa solicitante, en nuestro caso la Universidad Católica del Maule, y también hacia el equipo de trabajo. </w:t>
+        <w:t>Este documento va dirigido hacia la empresa solicitante, en nuestro caso la Universidad Católica del Maule</w:t>
+      </w:r>
+      <w:r>
+        <w:rPr>
+          <w:rFonts w:cs="Calibri"/>
+          <w:color w:val="000000" w:themeColor="text1"/>
+          <w:lang w:val="es-CL"/>
+        </w:rPr>
+        <w:t>, a sus respectivas centrales de apunte o fotocopiado, que son quienes van a manejar el sistema una vez terminado.</w:t>
+      </w:r>
+    </w:p>
+    <w:p>
+      <w:pPr>
+        <w:jc w:val="both"/>
+        <w:rPr>
+          <w:rFonts w:cs="Calibri"/>
+          <w:color w:val="000000" w:themeColor="text1"/>
+          <w:lang w:val="es-CL"/>
+        </w:rPr>
+      </w:pPr>
+      <w:r>
+        <w:rPr>
+          <w:rFonts w:cs="Calibri"/>
+          <w:color w:val="000000" w:themeColor="text1"/>
+          <w:lang w:val="es-CL"/>
+        </w:rPr>
+        <w:t>T</w:t>
+      </w:r>
+      <w:r>
+        <w:rPr>
+          <w:rFonts w:cs="Calibri"/>
+          <w:color w:val="000000" w:themeColor="text1"/>
+          <w:lang w:val="es-CL"/>
+        </w:rPr>
+        <w:t xml:space="preserve">ambién </w:t>
+      </w:r>
+      <w:r>
+        <w:rPr>
+          <w:rFonts w:cs="Calibri"/>
+          <w:color w:val="000000" w:themeColor="text1"/>
+          <w:lang w:val="es-CL"/>
+        </w:rPr>
+        <w:t>va dirigido h</w:t>
+      </w:r>
+      <w:r>
+        <w:rPr>
+          <w:rFonts w:cs="Calibri"/>
+          <w:color w:val="000000" w:themeColor="text1"/>
+          <w:lang w:val="es-CL"/>
+        </w:rPr>
+        <w:t>acia el equipo de trabajo</w:t>
+      </w:r>
+      <w:r>
+        <w:rPr>
+          <w:rFonts w:cs="Calibri"/>
+          <w:color w:val="000000" w:themeColor="text1"/>
+          <w:lang w:val="es-CL"/>
+        </w:rPr>
+        <w:t>, Javier Yáñez y Diego Zapata, alumnos que optan por el título de Ingeniero Informático.</w:t>
+      </w:r>
+      <w:r>
+        <w:rPr>
+          <w:rFonts w:cs="Calibri"/>
+          <w:color w:val="000000" w:themeColor="text1"/>
+          <w:lang w:val="es-CL"/>
+        </w:rPr>
+        <w:t xml:space="preserve"> </w:t>
       </w:r>
     </w:p>
     <w:p>
@@ -2959,7 +3105,29 @@
     </w:p>
     <w:p>
       <w:r>
-        <w:t>A continuación, se describen los requisitos funcionales para el desarrollo de los módulos principales de la aplicación.</w:t>
+        <w:t>La propuesta de solución es una aplicación web que permite ingresar las ventas, las ordenes y las compras, de manera que se vayan descontando de manera automática los insumos que se usan en las transacciones, como venta y orden y agregando de la misma forma cuando se hacen compras</w:t>
+      </w:r>
+      <w:r>
+        <w:t>.</w:t>
+      </w:r>
+      <w:r>
+        <w:t xml:space="preserve"> La aplicación permitirá tener el control de los insumos que hay en stock, de los productos que se venden, de los proveedores con quienes se trabaja, los usuarios que pueden utilizar el sistema, los distintos clientes que hacen ordenes dentro del propio establecimiento(UCC) y tendrá un apartado de configuraciones de perfil.</w:t>
+      </w:r>
+      <w:r>
+        <w:t xml:space="preserve"> </w:t>
+      </w:r>
+    </w:p>
+    <w:p>
+      <w:r>
+        <w:t xml:space="preserve">Esta tendrá un control de sucursal, en el </w:t>
+      </w:r>
+      <w:proofErr w:type="gramStart"/>
+      <w:r>
+        <w:t>que</w:t>
+      </w:r>
+      <w:proofErr w:type="gramEnd"/>
+      <w:r>
+        <w:t xml:space="preserve"> por ejemplo, la cantidad de insumos varía, la cantidad de ventas también, la de órdenes, etc.</w:t>
       </w:r>
     </w:p>
     <w:p>
@@ -3399,6 +3567,9 @@
       <w:r>
         <w:t>Dirige hacia el módulo Informes</w:t>
       </w:r>
+      <w:r>
+        <w:t>, disponible solo para el administrador de sucursal y administrador global</w:t>
+      </w:r>
     </w:p>
     <w:p>
       <w:pPr>
@@ -3537,7 +3708,11 @@
         </w:rPr>
       </w:pPr>
       <w:r>
+        <w:lastRenderedPageBreak/>
         <w:t>Dirige hacia al módulo Usuarios. Este módulo se presenta solamente cuando el usuario que ha ingresado al sistema es administrador</w:t>
+      </w:r>
+      <w:r>
+        <w:t xml:space="preserve"> de sucursal o administrador global</w:t>
       </w:r>
     </w:p>
     <w:p>
@@ -3556,7 +3731,6 @@
         <w:rPr>
           <w:b/>
         </w:rPr>
-        <w:lastRenderedPageBreak/>
         <w:t>UCC</w:t>
       </w:r>
     </w:p>
@@ -3633,7 +3807,7 @@
         <w:rPr>
           <w:b/>
         </w:rPr>
-        <w:t>Cerrar sesión</w:t>
+        <w:t>Sucursales</w:t>
       </w:r>
     </w:p>
     <w:p>
@@ -3644,13 +3818,56 @@
           <w:numId w:val="9"/>
         </w:numPr>
         <w:jc w:val="both"/>
+      </w:pPr>
+      <w:r>
+        <w:t>Muestra las diferentes sucursales de las que se tienen manejo, con el sistema</w:t>
+      </w:r>
+      <w:r>
+        <w:t>, solo se le muestra al administrador</w:t>
+      </w:r>
+    </w:p>
+    <w:p>
+      <w:pPr>
+        <w:pStyle w:val="Prrafodelista"/>
+        <w:numPr>
+          <w:ilvl w:val="0"/>
+          <w:numId w:val="9"/>
+        </w:numPr>
+        <w:jc w:val="both"/>
         <w:rPr>
           <w:b/>
         </w:rPr>
       </w:pPr>
       <w:r>
+        <w:rPr>
+          <w:b/>
+        </w:rPr>
+        <w:t>Cerrar sesión</w:t>
+      </w:r>
+    </w:p>
+    <w:p>
+      <w:pPr>
+        <w:pStyle w:val="Prrafodelista"/>
+        <w:numPr>
+          <w:ilvl w:val="1"/>
+          <w:numId w:val="9"/>
+        </w:numPr>
+        <w:jc w:val="both"/>
+        <w:rPr>
+          <w:b/>
+        </w:rPr>
+      </w:pPr>
+      <w:r>
         <w:t>Dirige al usuario a la pantalla de inicio de sesión</w:t>
       </w:r>
+    </w:p>
+    <w:p>
+      <w:pPr>
+        <w:jc w:val="both"/>
+        <w:rPr>
+          <w:b/>
+        </w:rPr>
+      </w:pPr>
     </w:p>
     <w:p>
       <w:pPr>
@@ -3825,7 +4042,19 @@
         <w:rPr>
           <w:lang w:val="es-CL"/>
         </w:rPr>
-        <w:t>Habilitar/Deshabilitar registros.</w:t>
+        <w:t>Habilitar/Deshabilitar registros</w:t>
+      </w:r>
+      <w:r>
+        <w:rPr>
+          <w:lang w:val="es-CL"/>
+        </w:rPr>
+        <w:t>, en el caso de los administradores</w:t>
+      </w:r>
+      <w:r>
+        <w:rPr>
+          <w:lang w:val="es-CL"/>
+        </w:rPr>
+        <w:t>.</w:t>
       </w:r>
     </w:p>
     <w:p>
@@ -3884,29 +4113,6 @@
         </w:rPr>
         <w:t>Exportar registros que consistirá en obtener todos los registros mostrados en el listado con sus respectivos detalles en un archivo Excel.</w:t>
       </w:r>
-    </w:p>
-    <w:p>
-      <w:pPr>
-        <w:jc w:val="both"/>
-        <w:rPr>
-          <w:lang w:val="es-CL"/>
-        </w:rPr>
-      </w:pPr>
-      <w:r>
-        <w:rPr>
-          <w:lang w:val="es-CL"/>
-        </w:rPr>
-        <w:t>Para el caso de los campos obligatorios, se marcarán con asterisco (*) en el nombre del campo.</w:t>
-      </w:r>
-    </w:p>
-    <w:p>
-      <w:pPr>
-        <w:spacing w:after="0"/>
-        <w:jc w:val="both"/>
-        <w:rPr>
-          <w:lang w:val="es-CL"/>
-        </w:rPr>
-      </w:pPr>
     </w:p>
     <w:p>
       <w:pPr>
@@ -6029,7 +6235,14 @@
         <w:jc w:val="both"/>
       </w:pPr>
       <w:r>
+        <w:lastRenderedPageBreak/>
         <w:t>Nuevo insumo: permite ingresar a la interfaz para agregar un insumo</w:t>
+      </w:r>
+      <w:r>
+        <w:t xml:space="preserve">, acción </w:t>
+      </w:r>
+      <w:r>
+        <w:t>permitida solo al administrador</w:t>
       </w:r>
     </w:p>
     <w:p>
@@ -6370,6 +6583,7 @@
         <w:jc w:val="both"/>
       </w:pPr>
       <w:r>
+        <w:lastRenderedPageBreak/>
         <w:t>Este módulo cuenta con el listado de los productos:</w:t>
       </w:r>
     </w:p>
@@ -6396,7 +6610,6 @@
         <w:rPr>
           <w:b/>
         </w:rPr>
-        <w:lastRenderedPageBreak/>
         <w:t>Campos</w:t>
       </w:r>
     </w:p>
@@ -6553,12 +6766,15 @@
         <w:pStyle w:val="Prrafodelista"/>
         <w:numPr>
           <w:ilvl w:val="3"/>
-          <w:numId w:val="18"/>
+          <w:numId w:val="7"/>
         </w:numPr>
         <w:jc w:val="both"/>
       </w:pPr>
       <w:r>
         <w:t>Nuevo producto: permite ingresar a la interfaz para agregar un producto</w:t>
+      </w:r>
+      <w:r>
+        <w:t>, acción permitida solo al administrador</w:t>
       </w:r>
     </w:p>
     <w:p>
@@ -6652,16 +6868,7 @@
         <w:jc w:val="both"/>
       </w:pPr>
       <w:r>
-        <w:t xml:space="preserve">Describir el </w:t>
-      </w:r>
-      <w:r>
-        <w:t>mantenedor</w:t>
-      </w:r>
-      <w:r>
-        <w:t xml:space="preserve"> en forma general</w:t>
-      </w:r>
-      <w:r>
-        <w:t xml:space="preserve"> indicando para que servirá.</w:t>
+        <w:t>Muestra los proveedores que con los que se trabaja.</w:t>
       </w:r>
     </w:p>
     <w:p>
@@ -6800,7 +7007,6 @@
         <w:jc w:val="both"/>
       </w:pPr>
       <w:r>
-        <w:lastRenderedPageBreak/>
         <w:t xml:space="preserve">Descripción de </w:t>
       </w:r>
       <w:r>
@@ -7064,12 +7270,15 @@
         <w:pStyle w:val="Prrafodelista"/>
         <w:numPr>
           <w:ilvl w:val="3"/>
-          <w:numId w:val="19"/>
+          <w:numId w:val="7"/>
         </w:numPr>
         <w:jc w:val="both"/>
       </w:pPr>
       <w:r>
         <w:t>Nuevo proveedor: permite ingresar a la interfaz para agregar un proveedor</w:t>
+      </w:r>
+      <w:r>
+        <w:t>, acción permitida solo al administrador</w:t>
       </w:r>
     </w:p>
     <w:p>
@@ -7164,16 +7373,7 @@
         <w:jc w:val="both"/>
       </w:pPr>
       <w:r>
-        <w:t xml:space="preserve">Describir el </w:t>
-      </w:r>
-      <w:r>
-        <w:t>mantenedor</w:t>
-      </w:r>
-      <w:r>
-        <w:t xml:space="preserve"> en forma general</w:t>
-      </w:r>
-      <w:r>
-        <w:t xml:space="preserve"> indicando para que servirá.</w:t>
+        <w:t>Muestra el menú de usuarios, para poder administrarlos. Se le muestra solo al administrador.</w:t>
       </w:r>
     </w:p>
     <w:p>
@@ -7675,14 +7875,33 @@
         <w:pStyle w:val="Prrafodelista"/>
         <w:numPr>
           <w:ilvl w:val="3"/>
+          <w:numId w:val="7"/>
+        </w:numPr>
+        <w:jc w:val="both"/>
+      </w:pPr>
+      <w:r>
+        <w:lastRenderedPageBreak/>
+        <w:t>Nuevo usuario</w:t>
+      </w:r>
+      <w:r>
+        <w:t xml:space="preserve">: permite ingresar a la interfaz para agregar un </w:t>
+      </w:r>
+      <w:r>
+        <w:t>usuario</w:t>
+      </w:r>
+      <w:r>
+        <w:t>, acción permitida solo al administrador</w:t>
+      </w:r>
+    </w:p>
+    <w:p>
+      <w:pPr>
+        <w:pStyle w:val="Prrafodelista"/>
+        <w:numPr>
+          <w:ilvl w:val="3"/>
           <w:numId w:val="20"/>
         </w:numPr>
         <w:jc w:val="both"/>
       </w:pPr>
-      <w:r>
-        <w:lastRenderedPageBreak/>
-        <w:t>Nuevo producto: permite ingresar a la interfaz para agregar un producto</w:t>
-      </w:r>
     </w:p>
     <w:p>
       <w:pPr>
@@ -8066,7 +8285,6 @@
         <w:jc w:val="both"/>
       </w:pPr>
       <w:r>
-        <w:lastRenderedPageBreak/>
         <w:t>Contiene detallado su ID, nombre, precio, insumos usado, además editar y eliminar:</w:t>
       </w:r>
     </w:p>
@@ -8209,22 +8427,35 @@
         <w:pStyle w:val="Prrafodelista"/>
         <w:numPr>
           <w:ilvl w:val="3"/>
+          <w:numId w:val="7"/>
+        </w:numPr>
+        <w:jc w:val="both"/>
+      </w:pPr>
+      <w:r>
+        <w:t>Nuev</w:t>
+      </w:r>
+      <w:r>
+        <w:t>a unidad</w:t>
+      </w:r>
+      <w:r>
+        <w:t>: permite ingresa</w:t>
+      </w:r>
+      <w:r>
+        <w:t>r a la interfaz para agregar una nueva unidad</w:t>
+      </w:r>
+      <w:r>
+        <w:t>, acción permitida solo al administrador</w:t>
+      </w:r>
+    </w:p>
+    <w:p>
+      <w:pPr>
+        <w:pStyle w:val="Prrafodelista"/>
+        <w:numPr>
+          <w:ilvl w:val="3"/>
           <w:numId w:val="21"/>
         </w:numPr>
         <w:jc w:val="both"/>
       </w:pPr>
-      <w:r>
-        <w:t>Nuev</w:t>
-      </w:r>
-      <w:r>
-        <w:t>a unidad</w:t>
-      </w:r>
-      <w:r>
-        <w:t>: permite ingresa</w:t>
-      </w:r>
-      <w:r>
-        <w:t>r a la interfaz para agregar una nueva unidad</w:t>
-      </w:r>
     </w:p>
     <w:p>
       <w:pPr>
@@ -8267,8 +8498,6 @@
     </w:p>
     <w:p>
       <w:pPr>
-        <w:pStyle w:val="Prrafodelista"/>
-        <w:ind w:left="624"/>
         <w:jc w:val="both"/>
         <w:rPr>
           <w:b/>
@@ -8313,6 +8542,342 @@
       <w:r>
         <w:t>.</w:t>
       </w:r>
+    </w:p>
+    <w:p/>
+    <w:p>
+      <w:pPr>
+        <w:pStyle w:val="Ttulo2"/>
+      </w:pPr>
+      <w:r>
+        <w:t>Sucursales</w:t>
+      </w:r>
+    </w:p>
+    <w:p>
+      <w:pPr>
+        <w:pStyle w:val="Prrafodelista"/>
+        <w:ind w:left="0"/>
+        <w:jc w:val="both"/>
+      </w:pPr>
+      <w:r>
+        <w:t>Módulo en el que se podrán gestionar las diferentes sucursales en las que está implementado el sistema</w:t>
+      </w:r>
+      <w:r>
+        <w:t>.</w:t>
+      </w:r>
+      <w:r>
+        <w:t xml:space="preserve"> Solo puede manejar este mantenedor el administrador global.</w:t>
+      </w:r>
+    </w:p>
+    <w:p>
+      <w:pPr>
+        <w:pStyle w:val="Prrafodelista"/>
+        <w:ind w:left="0"/>
+        <w:jc w:val="both"/>
+      </w:pPr>
+    </w:p>
+    <w:p>
+      <w:pPr>
+        <w:pStyle w:val="Prrafodelista"/>
+        <w:spacing w:after="0"/>
+        <w:ind w:left="0"/>
+        <w:jc w:val="both"/>
+      </w:pPr>
+    </w:p>
+    <w:p>
+      <w:pPr>
+        <w:pStyle w:val="Descripcin"/>
+        <w:spacing w:after="0"/>
+      </w:pPr>
+      <w:r>
+        <w:t>Ilustración 13 "Imagen del Módulo Mantenedor UCC"</w:t>
+      </w:r>
+    </w:p>
+    <w:p>
+      <w:pPr>
+        <w:pStyle w:val="Prrafodelista"/>
+        <w:ind w:left="0"/>
+        <w:jc w:val="both"/>
+      </w:pPr>
+    </w:p>
+    <w:p>
+      <w:pPr>
+        <w:pStyle w:val="Prrafodelista"/>
+        <w:ind w:left="0"/>
+        <w:jc w:val="both"/>
+      </w:pPr>
+    </w:p>
+    <w:p>
+      <w:pPr>
+        <w:pStyle w:val="Prrafodelista"/>
+        <w:numPr>
+          <w:ilvl w:val="1"/>
+          <w:numId w:val="24"/>
+        </w:numPr>
+        <w:jc w:val="both"/>
+        <w:rPr>
+          <w:b/>
+        </w:rPr>
+      </w:pPr>
+      <w:r>
+        <w:rPr>
+          <w:b/>
+        </w:rPr>
+        <w:t>Listado</w:t>
+      </w:r>
+    </w:p>
+    <w:p>
+      <w:pPr>
+        <w:ind w:left="284"/>
+        <w:jc w:val="both"/>
+      </w:pPr>
+      <w:r>
+        <w:t>En este módulo se detallarán las sucursales en las que el sistema se está utilizando:</w:t>
+      </w:r>
+    </w:p>
+    <w:p>
+      <w:pPr>
+        <w:pStyle w:val="Prrafodelista"/>
+        <w:numPr>
+          <w:ilvl w:val="2"/>
+          <w:numId w:val="24"/>
+        </w:numPr>
+        <w:jc w:val="both"/>
+        <w:rPr>
+          <w:b/>
+        </w:rPr>
+      </w:pPr>
+      <w:r>
+        <w:rPr>
+          <w:b/>
+        </w:rPr>
+        <w:t>Campos</w:t>
+      </w:r>
+    </w:p>
+    <w:p>
+      <w:pPr>
+        <w:pStyle w:val="Prrafodelista"/>
+        <w:ind w:left="567"/>
+        <w:jc w:val="both"/>
+      </w:pPr>
+      <w:r>
+        <w:t>C</w:t>
+      </w:r>
+      <w:r>
+        <w:t>ontiene detallado su ID, ciudad</w:t>
+      </w:r>
+      <w:r>
+        <w:t>:</w:t>
+      </w:r>
+    </w:p>
+    <w:p>
+      <w:pPr>
+        <w:pStyle w:val="Prrafodelista"/>
+        <w:numPr>
+          <w:ilvl w:val="3"/>
+          <w:numId w:val="24"/>
+        </w:numPr>
+        <w:jc w:val="both"/>
+      </w:pPr>
+      <w:r>
+        <w:t xml:space="preserve">ID: identificador del producto, en </w:t>
+      </w:r>
+      <w:proofErr w:type="gramStart"/>
+      <w:r>
+        <w:t>la BD</w:t>
+      </w:r>
+      <w:proofErr w:type="gramEnd"/>
+      <w:r>
+        <w:t xml:space="preserve"> es su </w:t>
+      </w:r>
+      <w:proofErr w:type="spellStart"/>
+      <w:r>
+        <w:t>primary</w:t>
+      </w:r>
+      <w:proofErr w:type="spellEnd"/>
+      <w:r>
+        <w:t xml:space="preserve"> </w:t>
+      </w:r>
+      <w:proofErr w:type="spellStart"/>
+      <w:r>
+        <w:t>key</w:t>
+      </w:r>
+      <w:proofErr w:type="spellEnd"/>
+    </w:p>
+    <w:p>
+      <w:pPr>
+        <w:pStyle w:val="Prrafodelista"/>
+        <w:numPr>
+          <w:ilvl w:val="3"/>
+          <w:numId w:val="24"/>
+        </w:numPr>
+        <w:jc w:val="both"/>
+      </w:pPr>
+      <w:r>
+        <w:t>Ciudad</w:t>
+      </w:r>
+      <w:r>
+        <w:t xml:space="preserve">: Nombre de la </w:t>
+      </w:r>
+      <w:r>
+        <w:t>ciudad donde esta implementado el sistema</w:t>
+      </w:r>
+    </w:p>
+    <w:p>
+      <w:pPr>
+        <w:pStyle w:val="Prrafodelista"/>
+        <w:ind w:left="851"/>
+        <w:jc w:val="both"/>
+      </w:pPr>
+      <w:r>
+        <w:t xml:space="preserve"> </w:t>
+      </w:r>
+    </w:p>
+    <w:p>
+      <w:pPr>
+        <w:pStyle w:val="Prrafodelista"/>
+        <w:ind w:left="624"/>
+        <w:jc w:val="both"/>
+        <w:rPr>
+          <w:b/>
+        </w:rPr>
+      </w:pPr>
+    </w:p>
+    <w:p>
+      <w:pPr>
+        <w:pStyle w:val="Prrafodelista"/>
+        <w:numPr>
+          <w:ilvl w:val="2"/>
+          <w:numId w:val="24"/>
+        </w:numPr>
+        <w:jc w:val="both"/>
+        <w:rPr>
+          <w:b/>
+        </w:rPr>
+      </w:pPr>
+      <w:r>
+        <w:rPr>
+          <w:b/>
+        </w:rPr>
+        <w:t xml:space="preserve">Acciones </w:t>
+      </w:r>
+    </w:p>
+    <w:p>
+      <w:pPr>
+        <w:pStyle w:val="Prrafodelista"/>
+        <w:ind w:left="567"/>
+        <w:jc w:val="both"/>
+      </w:pPr>
+      <w:r>
+        <w:t>Describir los campos que se ocuparán en esta sección y su procedencia.</w:t>
+      </w:r>
+    </w:p>
+    <w:p>
+      <w:pPr>
+        <w:pStyle w:val="Prrafodelista"/>
+        <w:numPr>
+          <w:ilvl w:val="3"/>
+          <w:numId w:val="24"/>
+        </w:numPr>
+        <w:jc w:val="both"/>
+      </w:pPr>
+      <w:r>
+        <w:t>Editar: permite editar la</w:t>
+      </w:r>
+      <w:r>
+        <w:t xml:space="preserve"> sucursal</w:t>
+      </w:r>
+      <w:r>
+        <w:t>, acción permitida solo al administrador</w:t>
+      </w:r>
+      <w:r>
+        <w:t xml:space="preserve"> global</w:t>
+      </w:r>
+    </w:p>
+    <w:p>
+      <w:pPr>
+        <w:pStyle w:val="Prrafodelista"/>
+        <w:numPr>
+          <w:ilvl w:val="3"/>
+          <w:numId w:val="24"/>
+        </w:numPr>
+        <w:jc w:val="both"/>
+      </w:pPr>
+      <w:r>
+        <w:t xml:space="preserve">Eliminar: elimina la </w:t>
+      </w:r>
+      <w:r>
+        <w:t>sucursal</w:t>
+      </w:r>
+      <w:r>
+        <w:t>, acción permitida solo al administrador</w:t>
+      </w:r>
+      <w:r>
+        <w:t xml:space="preserve"> global</w:t>
+      </w:r>
+    </w:p>
+    <w:p>
+      <w:pPr>
+        <w:pStyle w:val="Prrafodelista"/>
+        <w:numPr>
+          <w:ilvl w:val="3"/>
+          <w:numId w:val="24"/>
+        </w:numPr>
+        <w:jc w:val="both"/>
+      </w:pPr>
+      <w:r>
+        <w:lastRenderedPageBreak/>
+        <w:t>Nuev</w:t>
+      </w:r>
+      <w:r>
+        <w:t>a sucursal</w:t>
+      </w:r>
+      <w:r>
+        <w:t>: permite ingresar a la interfaz para agregar una nueva unidad</w:t>
+      </w:r>
+      <w:r>
+        <w:t>, solo puede ingresar el administrador global</w:t>
+      </w:r>
+    </w:p>
+    <w:p>
+      <w:pPr>
+        <w:pStyle w:val="Prrafodelista"/>
+        <w:ind w:left="624"/>
+        <w:jc w:val="both"/>
+        <w:rPr>
+          <w:b/>
+        </w:rPr>
+      </w:pPr>
+    </w:p>
+    <w:p>
+      <w:pPr>
+        <w:pStyle w:val="Prrafodelista"/>
+        <w:numPr>
+          <w:ilvl w:val="2"/>
+          <w:numId w:val="24"/>
+        </w:numPr>
+        <w:jc w:val="both"/>
+        <w:rPr>
+          <w:b/>
+        </w:rPr>
+      </w:pPr>
+      <w:r>
+        <w:rPr>
+          <w:b/>
+        </w:rPr>
+        <w:t>Ordenamiento</w:t>
+      </w:r>
+    </w:p>
+    <w:p>
+      <w:pPr>
+        <w:pStyle w:val="Prrafodelista"/>
+        <w:ind w:left="567"/>
+        <w:jc w:val="both"/>
+      </w:pPr>
+      <w:r>
+        <w:t xml:space="preserve">De manera automática se ordenarán por el ID. También se podrá seleccionar el campo por el que se desea ordenar. </w:t>
+      </w:r>
+      <w:bookmarkStart w:id="7" w:name="_GoBack"/>
+      <w:bookmarkEnd w:id="7"/>
     </w:p>
     <w:p/>
     <w:p>
@@ -8323,11 +8888,11 @@
         </w:pBdr>
         <w:spacing w:before="0"/>
       </w:pPr>
-      <w:bookmarkStart w:id="7" w:name="_Toc485051909"/>
+      <w:bookmarkStart w:id="8" w:name="_Toc485051909"/>
       <w:r>
         <w:t>Especificación Funcional de Informes</w:t>
       </w:r>
-      <w:bookmarkEnd w:id="7"/>
+      <w:bookmarkEnd w:id="8"/>
     </w:p>
     <w:p>
       <w:pPr>
@@ -8419,7 +8984,7 @@
         <w:pStyle w:val="Ttulo2"/>
       </w:pPr>
       <w:r>
-        <w:t>Informe Ventas</w:t>
+        <w:t>Informe</w:t>
       </w:r>
     </w:p>
     <w:p>
@@ -8457,7 +9022,6 @@
           <w:noProof/>
           <w:lang w:val="es-CL" w:eastAsia="es-CL"/>
         </w:rPr>
-        <w:lastRenderedPageBreak/>
         <w:drawing>
           <wp:inline distT="0" distB="0" distL="0" distR="0">
             <wp:extent cx="5400040" cy="3591439"/>
@@ -8589,6 +9153,7 @@
         <w:rPr>
           <w:b/>
         </w:rPr>
+        <w:lastRenderedPageBreak/>
         <w:t>Filtros</w:t>
       </w:r>
     </w:p>
@@ -8764,11 +9329,11 @@
         </w:pBdr>
         <w:spacing w:before="0"/>
       </w:pPr>
-      <w:bookmarkStart w:id="8" w:name="_Toc485051911"/>
+      <w:bookmarkStart w:id="9" w:name="_Toc485051911"/>
       <w:r>
         <w:t>Anexos</w:t>
       </w:r>
-      <w:bookmarkEnd w:id="8"/>
+      <w:bookmarkEnd w:id="9"/>
     </w:p>
     <w:p>
       <w:pPr>
@@ -8814,8 +9379,6 @@
         </w:rPr>
         <w:t>Especificación de requisitos.docx</w:t>
       </w:r>
-      <w:bookmarkStart w:id="9" w:name="_GoBack"/>
-      <w:bookmarkEnd w:id="9"/>
     </w:p>
     <w:p>
       <w:pPr>
@@ -8883,7 +9446,6 @@
         <w:docPartUnique/>
       </w:docPartObj>
     </w:sdtPr>
-    <w:sdtEndPr/>
     <w:sdtContent>
       <w:p>
         <w:pPr>
@@ -8932,7 +9494,6 @@
         <w:docPartUnique/>
       </w:docPartObj>
     </w:sdtPr>
-    <w:sdtEndPr/>
     <w:sdtContent>
       <w:p>
         <w:pPr>
@@ -9041,7 +9602,7 @@
                                     <w:noProof/>
                                     <w:color w:val="8C8C8C" w:themeColor="background1" w:themeShade="8C"/>
                                   </w:rPr>
-                                  <w:t>16</w:t>
+                                  <w:t>18</w:t>
                                 </w:r>
                                 <w:r>
                                   <w:rPr>
@@ -9178,7 +9739,7 @@
                               <w:noProof/>
                               <w:color w:val="8C8C8C" w:themeColor="background1" w:themeShade="8C"/>
                             </w:rPr>
-                            <w:t>16</w:t>
+                            <w:t>18</w:t>
                           </w:r>
                           <w:r>
                             <w:rPr>
@@ -11065,7 +11626,7 @@
     </w:lvl>
   </w:abstractNum>
   <w:abstractNum w:abstractNumId="14" w15:restartNumberingAfterBreak="0">
-    <w:nsid w:val="4F135255"/>
+    <w:nsid w:val="4A6C42E1"/>
     <w:multiLevelType w:val="multilevel"/>
     <w:tmpl w:val="52C6D4D4"/>
     <w:lvl w:ilvl="0">
@@ -11189,7 +11750,7 @@
     </w:lvl>
   </w:abstractNum>
   <w:abstractNum w:abstractNumId="15" w15:restartNumberingAfterBreak="0">
-    <w:nsid w:val="6139168E"/>
+    <w:nsid w:val="4F135255"/>
     <w:multiLevelType w:val="multilevel"/>
     <w:tmpl w:val="52C6D4D4"/>
     <w:lvl w:ilvl="0">
@@ -11313,7 +11874,7 @@
     </w:lvl>
   </w:abstractNum>
   <w:abstractNum w:abstractNumId="16" w15:restartNumberingAfterBreak="0">
-    <w:nsid w:val="62E94571"/>
+    <w:nsid w:val="6139168E"/>
     <w:multiLevelType w:val="multilevel"/>
     <w:tmpl w:val="52C6D4D4"/>
     <w:lvl w:ilvl="0">
@@ -11437,7 +11998,7 @@
     </w:lvl>
   </w:abstractNum>
   <w:abstractNum w:abstractNumId="17" w15:restartNumberingAfterBreak="0">
-    <w:nsid w:val="743D0834"/>
+    <w:nsid w:val="62E94571"/>
     <w:multiLevelType w:val="multilevel"/>
     <w:tmpl w:val="52C6D4D4"/>
     <w:lvl w:ilvl="0">
@@ -11561,120 +12122,7 @@
     </w:lvl>
   </w:abstractNum>
   <w:abstractNum w:abstractNumId="18" w15:restartNumberingAfterBreak="0">
-    <w:nsid w:val="7827542B"/>
-    <w:multiLevelType w:val="hybridMultilevel"/>
-    <w:tmpl w:val="813663CC"/>
-    <w:lvl w:ilvl="0" w:tplc="340A0001">
-      <w:start w:val="1"/>
-      <w:numFmt w:val="bullet"/>
-      <w:lvlText w:val=""/>
-      <w:lvlJc w:val="left"/>
-      <w:pPr>
-        <w:ind w:left="720" w:hanging="360"/>
-      </w:pPr>
-      <w:rPr>
-        <w:rFonts w:ascii="Symbol" w:hAnsi="Symbol" w:hint="default"/>
-      </w:rPr>
-    </w:lvl>
-    <w:lvl w:ilvl="1" w:tplc="340A0003">
-      <w:start w:val="1"/>
-      <w:numFmt w:val="bullet"/>
-      <w:lvlText w:val="o"/>
-      <w:lvlJc w:val="left"/>
-      <w:pPr>
-        <w:ind w:left="1440" w:hanging="360"/>
-      </w:pPr>
-      <w:rPr>
-        <w:rFonts w:ascii="Courier New" w:hAnsi="Courier New" w:cs="Courier New" w:hint="default"/>
-      </w:rPr>
-    </w:lvl>
-    <w:lvl w:ilvl="2" w:tplc="340A0005" w:tentative="1">
-      <w:start w:val="1"/>
-      <w:numFmt w:val="bullet"/>
-      <w:lvlText w:val=""/>
-      <w:lvlJc w:val="left"/>
-      <w:pPr>
-        <w:ind w:left="2160" w:hanging="360"/>
-      </w:pPr>
-      <w:rPr>
-        <w:rFonts w:ascii="Wingdings" w:hAnsi="Wingdings" w:hint="default"/>
-      </w:rPr>
-    </w:lvl>
-    <w:lvl w:ilvl="3" w:tplc="340A0001" w:tentative="1">
-      <w:start w:val="1"/>
-      <w:numFmt w:val="bullet"/>
-      <w:lvlText w:val=""/>
-      <w:lvlJc w:val="left"/>
-      <w:pPr>
-        <w:ind w:left="2880" w:hanging="360"/>
-      </w:pPr>
-      <w:rPr>
-        <w:rFonts w:ascii="Symbol" w:hAnsi="Symbol" w:hint="default"/>
-      </w:rPr>
-    </w:lvl>
-    <w:lvl w:ilvl="4" w:tplc="340A0003" w:tentative="1">
-      <w:start w:val="1"/>
-      <w:numFmt w:val="bullet"/>
-      <w:lvlText w:val="o"/>
-      <w:lvlJc w:val="left"/>
-      <w:pPr>
-        <w:ind w:left="3600" w:hanging="360"/>
-      </w:pPr>
-      <w:rPr>
-        <w:rFonts w:ascii="Courier New" w:hAnsi="Courier New" w:cs="Courier New" w:hint="default"/>
-      </w:rPr>
-    </w:lvl>
-    <w:lvl w:ilvl="5" w:tplc="340A0005" w:tentative="1">
-      <w:start w:val="1"/>
-      <w:numFmt w:val="bullet"/>
-      <w:lvlText w:val=""/>
-      <w:lvlJc w:val="left"/>
-      <w:pPr>
-        <w:ind w:left="4320" w:hanging="360"/>
-      </w:pPr>
-      <w:rPr>
-        <w:rFonts w:ascii="Wingdings" w:hAnsi="Wingdings" w:hint="default"/>
-      </w:rPr>
-    </w:lvl>
-    <w:lvl w:ilvl="6" w:tplc="340A0001" w:tentative="1">
-      <w:start w:val="1"/>
-      <w:numFmt w:val="bullet"/>
-      <w:lvlText w:val=""/>
-      <w:lvlJc w:val="left"/>
-      <w:pPr>
-        <w:ind w:left="5040" w:hanging="360"/>
-      </w:pPr>
-      <w:rPr>
-        <w:rFonts w:ascii="Symbol" w:hAnsi="Symbol" w:hint="default"/>
-      </w:rPr>
-    </w:lvl>
-    <w:lvl w:ilvl="7" w:tplc="340A0003" w:tentative="1">
-      <w:start w:val="1"/>
-      <w:numFmt w:val="bullet"/>
-      <w:lvlText w:val="o"/>
-      <w:lvlJc w:val="left"/>
-      <w:pPr>
-        <w:ind w:left="5760" w:hanging="360"/>
-      </w:pPr>
-      <w:rPr>
-        <w:rFonts w:ascii="Courier New" w:hAnsi="Courier New" w:cs="Courier New" w:hint="default"/>
-      </w:rPr>
-    </w:lvl>
-    <w:lvl w:ilvl="8" w:tplc="340A0005" w:tentative="1">
-      <w:start w:val="1"/>
-      <w:numFmt w:val="bullet"/>
-      <w:lvlText w:val=""/>
-      <w:lvlJc w:val="left"/>
-      <w:pPr>
-        <w:ind w:left="6480" w:hanging="360"/>
-      </w:pPr>
-      <w:rPr>
-        <w:rFonts w:ascii="Wingdings" w:hAnsi="Wingdings" w:hint="default"/>
-      </w:rPr>
-    </w:lvl>
-  </w:abstractNum>
-  <w:abstractNum w:abstractNumId="19" w15:restartNumberingAfterBreak="0">
-    <w:nsid w:val="79FD3EC9"/>
+    <w:nsid w:val="743D0834"/>
     <w:multiLevelType w:val="multilevel"/>
     <w:tmpl w:val="52C6D4D4"/>
     <w:lvl w:ilvl="0">
@@ -11797,8 +12245,121 @@
       </w:rPr>
     </w:lvl>
   </w:abstractNum>
+  <w:abstractNum w:abstractNumId="19" w15:restartNumberingAfterBreak="0">
+    <w:nsid w:val="7827542B"/>
+    <w:multiLevelType w:val="hybridMultilevel"/>
+    <w:tmpl w:val="813663CC"/>
+    <w:lvl w:ilvl="0" w:tplc="340A0001">
+      <w:start w:val="1"/>
+      <w:numFmt w:val="bullet"/>
+      <w:lvlText w:val=""/>
+      <w:lvlJc w:val="left"/>
+      <w:pPr>
+        <w:ind w:left="720" w:hanging="360"/>
+      </w:pPr>
+      <w:rPr>
+        <w:rFonts w:ascii="Symbol" w:hAnsi="Symbol" w:hint="default"/>
+      </w:rPr>
+    </w:lvl>
+    <w:lvl w:ilvl="1" w:tplc="340A0003">
+      <w:start w:val="1"/>
+      <w:numFmt w:val="bullet"/>
+      <w:lvlText w:val="o"/>
+      <w:lvlJc w:val="left"/>
+      <w:pPr>
+        <w:ind w:left="1440" w:hanging="360"/>
+      </w:pPr>
+      <w:rPr>
+        <w:rFonts w:ascii="Courier New" w:hAnsi="Courier New" w:cs="Courier New" w:hint="default"/>
+      </w:rPr>
+    </w:lvl>
+    <w:lvl w:ilvl="2" w:tplc="340A0005" w:tentative="1">
+      <w:start w:val="1"/>
+      <w:numFmt w:val="bullet"/>
+      <w:lvlText w:val=""/>
+      <w:lvlJc w:val="left"/>
+      <w:pPr>
+        <w:ind w:left="2160" w:hanging="360"/>
+      </w:pPr>
+      <w:rPr>
+        <w:rFonts w:ascii="Wingdings" w:hAnsi="Wingdings" w:hint="default"/>
+      </w:rPr>
+    </w:lvl>
+    <w:lvl w:ilvl="3" w:tplc="340A0001" w:tentative="1">
+      <w:start w:val="1"/>
+      <w:numFmt w:val="bullet"/>
+      <w:lvlText w:val=""/>
+      <w:lvlJc w:val="left"/>
+      <w:pPr>
+        <w:ind w:left="2880" w:hanging="360"/>
+      </w:pPr>
+      <w:rPr>
+        <w:rFonts w:ascii="Symbol" w:hAnsi="Symbol" w:hint="default"/>
+      </w:rPr>
+    </w:lvl>
+    <w:lvl w:ilvl="4" w:tplc="340A0003" w:tentative="1">
+      <w:start w:val="1"/>
+      <w:numFmt w:val="bullet"/>
+      <w:lvlText w:val="o"/>
+      <w:lvlJc w:val="left"/>
+      <w:pPr>
+        <w:ind w:left="3600" w:hanging="360"/>
+      </w:pPr>
+      <w:rPr>
+        <w:rFonts w:ascii="Courier New" w:hAnsi="Courier New" w:cs="Courier New" w:hint="default"/>
+      </w:rPr>
+    </w:lvl>
+    <w:lvl w:ilvl="5" w:tplc="340A0005" w:tentative="1">
+      <w:start w:val="1"/>
+      <w:numFmt w:val="bullet"/>
+      <w:lvlText w:val=""/>
+      <w:lvlJc w:val="left"/>
+      <w:pPr>
+        <w:ind w:left="4320" w:hanging="360"/>
+      </w:pPr>
+      <w:rPr>
+        <w:rFonts w:ascii="Wingdings" w:hAnsi="Wingdings" w:hint="default"/>
+      </w:rPr>
+    </w:lvl>
+    <w:lvl w:ilvl="6" w:tplc="340A0001" w:tentative="1">
+      <w:start w:val="1"/>
+      <w:numFmt w:val="bullet"/>
+      <w:lvlText w:val=""/>
+      <w:lvlJc w:val="left"/>
+      <w:pPr>
+        <w:ind w:left="5040" w:hanging="360"/>
+      </w:pPr>
+      <w:rPr>
+        <w:rFonts w:ascii="Symbol" w:hAnsi="Symbol" w:hint="default"/>
+      </w:rPr>
+    </w:lvl>
+    <w:lvl w:ilvl="7" w:tplc="340A0003" w:tentative="1">
+      <w:start w:val="1"/>
+      <w:numFmt w:val="bullet"/>
+      <w:lvlText w:val="o"/>
+      <w:lvlJc w:val="left"/>
+      <w:pPr>
+        <w:ind w:left="5760" w:hanging="360"/>
+      </w:pPr>
+      <w:rPr>
+        <w:rFonts w:ascii="Courier New" w:hAnsi="Courier New" w:cs="Courier New" w:hint="default"/>
+      </w:rPr>
+    </w:lvl>
+    <w:lvl w:ilvl="8" w:tplc="340A0005" w:tentative="1">
+      <w:start w:val="1"/>
+      <w:numFmt w:val="bullet"/>
+      <w:lvlText w:val=""/>
+      <w:lvlJc w:val="left"/>
+      <w:pPr>
+        <w:ind w:left="6480" w:hanging="360"/>
+      </w:pPr>
+      <w:rPr>
+        <w:rFonts w:ascii="Wingdings" w:hAnsi="Wingdings" w:hint="default"/>
+      </w:rPr>
+    </w:lvl>
+  </w:abstractNum>
   <w:abstractNum w:abstractNumId="20" w15:restartNumberingAfterBreak="0">
-    <w:nsid w:val="7D086F97"/>
+    <w:nsid w:val="79FD3EC9"/>
     <w:multiLevelType w:val="multilevel"/>
     <w:tmpl w:val="52C6D4D4"/>
     <w:lvl w:ilvl="0">
@@ -11922,6 +12483,130 @@
     </w:lvl>
   </w:abstractNum>
   <w:abstractNum w:abstractNumId="21" w15:restartNumberingAfterBreak="0">
+    <w:nsid w:val="7D086F97"/>
+    <w:multiLevelType w:val="multilevel"/>
+    <w:tmpl w:val="52C6D4D4"/>
+    <w:lvl w:ilvl="0">
+      <w:start w:val="1"/>
+      <w:numFmt w:val="decimal"/>
+      <w:lvlText w:val="P.%1"/>
+      <w:lvlJc w:val="left"/>
+      <w:pPr>
+        <w:ind w:left="567" w:hanging="567"/>
+      </w:pPr>
+      <w:rPr>
+        <w:rFonts w:hint="default"/>
+        <w:b/>
+        <w:i w:val="0"/>
+        <w:sz w:val="24"/>
+      </w:rPr>
+    </w:lvl>
+    <w:lvl w:ilvl="1">
+      <w:start w:val="1"/>
+      <w:numFmt w:val="decimal"/>
+      <w:lvlText w:val="Sec.%2"/>
+      <w:lvlJc w:val="left"/>
+      <w:pPr>
+        <w:ind w:left="851" w:hanging="851"/>
+      </w:pPr>
+      <w:rPr>
+        <w:rFonts w:hint="default"/>
+        <w:b/>
+        <w:i w:val="0"/>
+        <w:sz w:val="24"/>
+      </w:rPr>
+    </w:lvl>
+    <w:lvl w:ilvl="2">
+      <w:start w:val="1"/>
+      <w:numFmt w:val="lowerLetter"/>
+      <w:lvlText w:val="%3)"/>
+      <w:lvlJc w:val="left"/>
+      <w:pPr>
+        <w:ind w:left="624" w:hanging="340"/>
+      </w:pPr>
+      <w:rPr>
+        <w:rFonts w:hint="default"/>
+        <w:b/>
+        <w:i w:val="0"/>
+        <w:sz w:val="24"/>
+      </w:rPr>
+    </w:lvl>
+    <w:lvl w:ilvl="3">
+      <w:start w:val="1"/>
+      <w:numFmt w:val="bullet"/>
+      <w:lvlText w:val=""/>
+      <w:lvlJc w:val="left"/>
+      <w:pPr>
+        <w:ind w:left="851" w:hanging="284"/>
+      </w:pPr>
+      <w:rPr>
+        <w:rFonts w:ascii="Symbol" w:hAnsi="Symbol" w:hint="default"/>
+        <w:sz w:val="24"/>
+      </w:rPr>
+    </w:lvl>
+    <w:lvl w:ilvl="4">
+      <w:start w:val="1"/>
+      <w:numFmt w:val="lowerLetter"/>
+      <w:lvlText w:val="(%5)"/>
+      <w:lvlJc w:val="left"/>
+      <w:pPr>
+        <w:ind w:left="1800" w:hanging="360"/>
+      </w:pPr>
+      <w:rPr>
+        <w:rFonts w:hint="default"/>
+        <w:sz w:val="24"/>
+      </w:rPr>
+    </w:lvl>
+    <w:lvl w:ilvl="5">
+      <w:start w:val="1"/>
+      <w:numFmt w:val="lowerRoman"/>
+      <w:lvlText w:val="(%6)"/>
+      <w:lvlJc w:val="left"/>
+      <w:pPr>
+        <w:ind w:left="2160" w:hanging="360"/>
+      </w:pPr>
+      <w:rPr>
+        <w:rFonts w:hint="default"/>
+      </w:rPr>
+    </w:lvl>
+    <w:lvl w:ilvl="6">
+      <w:start w:val="1"/>
+      <w:numFmt w:val="decimal"/>
+      <w:lvlText w:val="%7."/>
+      <w:lvlJc w:val="left"/>
+      <w:pPr>
+        <w:ind w:left="2520" w:hanging="360"/>
+      </w:pPr>
+      <w:rPr>
+        <w:rFonts w:hint="default"/>
+      </w:rPr>
+    </w:lvl>
+    <w:lvl w:ilvl="7">
+      <w:start w:val="1"/>
+      <w:numFmt w:val="lowerLetter"/>
+      <w:lvlText w:val="%8."/>
+      <w:lvlJc w:val="left"/>
+      <w:pPr>
+        <w:ind w:left="2880" w:hanging="360"/>
+      </w:pPr>
+      <w:rPr>
+        <w:rFonts w:hint="default"/>
+      </w:rPr>
+    </w:lvl>
+    <w:lvl w:ilvl="8">
+      <w:start w:val="1"/>
+      <w:numFmt w:val="lowerRoman"/>
+      <w:lvlText w:val="%9."/>
+      <w:lvlJc w:val="left"/>
+      <w:pPr>
+        <w:ind w:left="3240" w:hanging="360"/>
+      </w:pPr>
+      <w:rPr>
+        <w:rFonts w:hint="default"/>
+      </w:rPr>
+    </w:lvl>
+  </w:abstractNum>
+  <w:abstractNum w:abstractNumId="22" w15:restartNumberingAfterBreak="0">
     <w:nsid w:val="7FA52698"/>
     <w:multiLevelType w:val="multilevel"/>
     <w:tmpl w:val="52C6D4D4"/>
@@ -12091,22 +12776,22 @@
     <w:abstractNumId w:val="11"/>
   </w:num>
   <w:num w:numId="7">
-    <w:abstractNumId w:val="19"/>
+    <w:abstractNumId w:val="20"/>
   </w:num>
   <w:num w:numId="8">
-    <w:abstractNumId w:val="16"/>
+    <w:abstractNumId w:val="17"/>
   </w:num>
   <w:num w:numId="9">
     <w:abstractNumId w:val="5"/>
   </w:num>
   <w:num w:numId="10">
-    <w:abstractNumId w:val="20"/>
+    <w:abstractNumId w:val="21"/>
   </w:num>
   <w:num w:numId="11">
     <w:abstractNumId w:val="1"/>
   </w:num>
   <w:num w:numId="12">
-    <w:abstractNumId w:val="15"/>
+    <w:abstractNumId w:val="16"/>
   </w:num>
   <w:num w:numId="13">
     <w:abstractNumId w:val="0"/>
@@ -12115,10 +12800,10 @@
     <w:abstractNumId w:val="6"/>
   </w:num>
   <w:num w:numId="15">
-    <w:abstractNumId w:val="21"/>
+    <w:abstractNumId w:val="22"/>
   </w:num>
   <w:num w:numId="16">
-    <w:abstractNumId w:val="17"/>
+    <w:abstractNumId w:val="18"/>
   </w:num>
   <w:num w:numId="17">
     <w:abstractNumId w:val="3"/>
@@ -12130,16 +12815,19 @@
     <w:abstractNumId w:val="7"/>
   </w:num>
   <w:num w:numId="20">
-    <w:abstractNumId w:val="14"/>
+    <w:abstractNumId w:val="15"/>
   </w:num>
   <w:num w:numId="21">
     <w:abstractNumId w:val="8"/>
   </w:num>
   <w:num w:numId="22">
-    <w:abstractNumId w:val="18"/>
+    <w:abstractNumId w:val="19"/>
   </w:num>
   <w:num w:numId="23">
     <w:abstractNumId w:val="12"/>
+  </w:num>
+  <w:num w:numId="24">
+    <w:abstractNumId w:val="14"/>
   </w:num>
 </w:numbering>
 </file>
@@ -16907,38 +17595,38 @@
     </dgm:pt>
   </dgm:ptLst>
   <dgm:cxnLst>
+    <dgm:cxn modelId="{82C498B9-2E5F-4F21-807A-2CF05F316F63}" srcId="{2AF4D0EF-EA9B-439C-B4F1-E95BCEC3F8AF}" destId="{FB37DC7A-0001-4784-AE58-B54E386EBE26}" srcOrd="3" destOrd="0" parTransId="{7BD5438D-2C24-4855-BADE-6990A3CDF797}" sibTransId="{31BD8D5D-352E-4020-9B56-BFBA9542D6A2}"/>
+    <dgm:cxn modelId="{84EBE7F5-18FA-4BB1-A20F-DF8FDF6F2E4C}" srcId="{2AF4D0EF-EA9B-439C-B4F1-E95BCEC3F8AF}" destId="{72F4CBFC-897A-4502-A230-DFB526543268}" srcOrd="2" destOrd="0" parTransId="{7D6EF0B3-7759-4DE8-B236-1DE684A5DF1C}" sibTransId="{10792733-04F5-4D5D-91C7-51553B8FFF6B}"/>
+    <dgm:cxn modelId="{C292177D-4178-40DB-B8AB-8A41B88E0F93}" type="presOf" srcId="{7D6EF0B3-7759-4DE8-B236-1DE684A5DF1C}" destId="{1A89E6AB-DD18-4C57-8DCA-6BBB00A3B32D}" srcOrd="0" destOrd="0" presId="urn:microsoft.com/office/officeart/2005/8/layout/orgChart1"/>
+    <dgm:cxn modelId="{5BCA084F-291C-4797-A681-7D9D9B722DD6}" type="presOf" srcId="{46B8C64A-F95A-4E58-B8A4-1CE0FDA5DDBB}" destId="{EC3AC4F4-35A1-4241-95D2-973FD3D1B485}" srcOrd="0" destOrd="0" presId="urn:microsoft.com/office/officeart/2005/8/layout/orgChart1"/>
+    <dgm:cxn modelId="{DDDD8F42-3676-4615-8B1D-8F6D0E7C760A}" srcId="{2AF4D0EF-EA9B-439C-B4F1-E95BCEC3F8AF}" destId="{78C9C04C-98AF-4E8F-848B-9EC98DC7993A}" srcOrd="0" destOrd="0" parTransId="{10818CB0-AB69-49AA-A81A-C026105A3D6A}" sibTransId="{FAE8F0EA-04FD-43C3-838B-449BC9C9CFE3}"/>
+    <dgm:cxn modelId="{4FB1FE5E-EDFC-4E50-8929-26937B854F78}" type="presOf" srcId="{7709CED6-7165-4895-9819-E603BC17EE28}" destId="{FFF06C60-1CCF-47EC-8BEC-0558AFF343C7}" srcOrd="0" destOrd="0" presId="urn:microsoft.com/office/officeart/2005/8/layout/orgChart1"/>
+    <dgm:cxn modelId="{68D4DEF1-B6D6-4F42-9CFE-9F0F1D404EFC}" type="presOf" srcId="{10818CB0-AB69-49AA-A81A-C026105A3D6A}" destId="{57AB4DD2-8D5F-4B69-A4D2-5216E8B6994E}" srcOrd="0" destOrd="0" presId="urn:microsoft.com/office/officeart/2005/8/layout/orgChart1"/>
+    <dgm:cxn modelId="{792E1A29-1B8A-4E8A-99C0-A92F815E53FD}" type="presOf" srcId="{2AF4D0EF-EA9B-439C-B4F1-E95BCEC3F8AF}" destId="{F7DEF4BE-51BB-4E73-9258-A89A9A0C15BB}" srcOrd="1" destOrd="0" presId="urn:microsoft.com/office/officeart/2005/8/layout/orgChart1"/>
+    <dgm:cxn modelId="{8AAEF4EE-EF7D-4160-8A45-7906C33CB6FF}" type="presOf" srcId="{72F4CBFC-897A-4502-A230-DFB526543268}" destId="{46DA2545-441B-4949-92C2-0F83FDC7ED7B}" srcOrd="1" destOrd="0" presId="urn:microsoft.com/office/officeart/2005/8/layout/orgChart1"/>
+    <dgm:cxn modelId="{8E5A6DFD-0C4C-4491-B949-003AEA54C0BE}" type="presOf" srcId="{7BD5438D-2C24-4855-BADE-6990A3CDF797}" destId="{57517FBC-7B90-49C7-8934-B70D83F2EEF2}" srcOrd="0" destOrd="0" presId="urn:microsoft.com/office/officeart/2005/8/layout/orgChart1"/>
+    <dgm:cxn modelId="{0D0423DB-CDFC-493A-851F-AEE7DF7FC8F7}" srcId="{78C9C04C-98AF-4E8F-848B-9EC98DC7993A}" destId="{4594DD35-BA40-459D-9056-6269C58329D9}" srcOrd="0" destOrd="0" parTransId="{7709CED6-7165-4895-9819-E603BC17EE28}" sibTransId="{6312D711-7112-44B6-8309-41B7B85AC385}"/>
+    <dgm:cxn modelId="{0D9F0E75-121D-4EEA-8455-0EEE368FCE4A}" type="presOf" srcId="{4AA43C1F-E211-4DE9-A132-EEC9E5B1D87C}" destId="{15DDE0DB-65C9-4036-9302-3632FCB1E273}" srcOrd="0" destOrd="0" presId="urn:microsoft.com/office/officeart/2005/8/layout/orgChart1"/>
+    <dgm:cxn modelId="{9A374C47-E570-409C-AB78-E043CD759D3D}" type="presOf" srcId="{FB37DC7A-0001-4784-AE58-B54E386EBE26}" destId="{54EBC451-CABA-4BC3-9805-63E114C024C7}" srcOrd="1" destOrd="0" presId="urn:microsoft.com/office/officeart/2005/8/layout/orgChart1"/>
+    <dgm:cxn modelId="{D60B8F73-F7FB-4845-84C9-1A9404CB49E9}" type="presOf" srcId="{DC5FB323-A6D5-4BAF-AC04-5433C379DFD5}" destId="{7ADA13B3-F889-45CF-BD9E-2C19032A4B75}" srcOrd="0" destOrd="0" presId="urn:microsoft.com/office/officeart/2005/8/layout/orgChart1"/>
+    <dgm:cxn modelId="{6C3D91C0-2849-48C4-A7C3-5D9F074544D4}" type="presOf" srcId="{78C9C04C-98AF-4E8F-848B-9EC98DC7993A}" destId="{910E1815-3DFC-4870-BB0C-BC750C492327}" srcOrd="1" destOrd="0" presId="urn:microsoft.com/office/officeart/2005/8/layout/orgChart1"/>
+    <dgm:cxn modelId="{2FBA21EC-589B-447E-BF8B-35E427306F6D}" type="presOf" srcId="{C2A14E67-9720-4295-89A3-DC62D34C0074}" destId="{95C97158-A90D-44DE-A5DF-696658149DF5}" srcOrd="0" destOrd="0" presId="urn:microsoft.com/office/officeart/2005/8/layout/orgChart1"/>
+    <dgm:cxn modelId="{423E82F1-1F6B-45F5-A67E-1CC7231176D6}" type="presOf" srcId="{2AF4D0EF-EA9B-439C-B4F1-E95BCEC3F8AF}" destId="{068D71CC-4365-4AA3-A261-70785D0C64F4}" srcOrd="0" destOrd="0" presId="urn:microsoft.com/office/officeart/2005/8/layout/orgChart1"/>
+    <dgm:cxn modelId="{5BF88E0A-F4B0-4A24-A63E-D138B9003268}" type="presOf" srcId="{F711B26A-AB08-475C-9D48-EE6A58A7FBFA}" destId="{5958C7A1-6153-46CE-81C9-F746F1EB3053}" srcOrd="1" destOrd="0" presId="urn:microsoft.com/office/officeart/2005/8/layout/orgChart1"/>
+    <dgm:cxn modelId="{1F0703C6-3C41-4968-A9EF-B9A11ABE06DB}" srcId="{2AF4D0EF-EA9B-439C-B4F1-E95BCEC3F8AF}" destId="{F711B26A-AB08-475C-9D48-EE6A58A7FBFA}" srcOrd="1" destOrd="0" parTransId="{130DA7C3-BE0F-4FEC-A4FA-7D347FD6AF0C}" sibTransId="{4EFF4EB4-7230-4F93-9AE6-EC309D7CECE7}"/>
+    <dgm:cxn modelId="{E00C4287-A8C1-4DBF-ACAC-1298D721D64F}" srcId="{72F4CBFC-897A-4502-A230-DFB526543268}" destId="{4AA43C1F-E211-4DE9-A132-EEC9E5B1D87C}" srcOrd="0" destOrd="0" parTransId="{C2A14E67-9720-4295-89A3-DC62D34C0074}" sibTransId="{F284419A-0B0D-4987-A946-573CDD3A7D32}"/>
     <dgm:cxn modelId="{C25B97BB-D8F5-425E-A184-FA62A518A996}" type="presOf" srcId="{4594DD35-BA40-459D-9056-6269C58329D9}" destId="{2F167170-F34F-441D-A9CA-F81526A4EBC8}" srcOrd="1" destOrd="0" presId="urn:microsoft.com/office/officeart/2005/8/layout/orgChart1"/>
-    <dgm:cxn modelId="{DDDD8F42-3676-4615-8B1D-8F6D0E7C760A}" srcId="{2AF4D0EF-EA9B-439C-B4F1-E95BCEC3F8AF}" destId="{78C9C04C-98AF-4E8F-848B-9EC98DC7993A}" srcOrd="0" destOrd="0" parTransId="{10818CB0-AB69-49AA-A81A-C026105A3D6A}" sibTransId="{FAE8F0EA-04FD-43C3-838B-449BC9C9CFE3}"/>
-    <dgm:cxn modelId="{0D0423DB-CDFC-493A-851F-AEE7DF7FC8F7}" srcId="{78C9C04C-98AF-4E8F-848B-9EC98DC7993A}" destId="{4594DD35-BA40-459D-9056-6269C58329D9}" srcOrd="0" destOrd="0" parTransId="{7709CED6-7165-4895-9819-E603BC17EE28}" sibTransId="{6312D711-7112-44B6-8309-41B7B85AC385}"/>
-    <dgm:cxn modelId="{4FB1FE5E-EDFC-4E50-8929-26937B854F78}" type="presOf" srcId="{7709CED6-7165-4895-9819-E603BC17EE28}" destId="{FFF06C60-1CCF-47EC-8BEC-0558AFF343C7}" srcOrd="0" destOrd="0" presId="urn:microsoft.com/office/officeart/2005/8/layout/orgChart1"/>
-    <dgm:cxn modelId="{82C498B9-2E5F-4F21-807A-2CF05F316F63}" srcId="{2AF4D0EF-EA9B-439C-B4F1-E95BCEC3F8AF}" destId="{FB37DC7A-0001-4784-AE58-B54E386EBE26}" srcOrd="3" destOrd="0" parTransId="{7BD5438D-2C24-4855-BADE-6990A3CDF797}" sibTransId="{31BD8D5D-352E-4020-9B56-BFBA9542D6A2}"/>
-    <dgm:cxn modelId="{E00C4287-A8C1-4DBF-ACAC-1298D721D64F}" srcId="{72F4CBFC-897A-4502-A230-DFB526543268}" destId="{4AA43C1F-E211-4DE9-A132-EEC9E5B1D87C}" srcOrd="0" destOrd="0" parTransId="{C2A14E67-9720-4295-89A3-DC62D34C0074}" sibTransId="{F284419A-0B0D-4987-A946-573CDD3A7D32}"/>
     <dgm:cxn modelId="{05FBA87D-E203-4EB1-8A90-AE683AC11BEB}" type="presOf" srcId="{4AA43C1F-E211-4DE9-A132-EEC9E5B1D87C}" destId="{FEE108E0-270C-4DB6-828B-CB0918606454}" srcOrd="1" destOrd="0" presId="urn:microsoft.com/office/officeart/2005/8/layout/orgChart1"/>
+    <dgm:cxn modelId="{83F1BFB9-D67C-44A1-8CEB-E273722AE738}" type="presOf" srcId="{78C9C04C-98AF-4E8F-848B-9EC98DC7993A}" destId="{97E5EC51-6F28-42DF-B9CC-DDCBD53EB1A0}" srcOrd="0" destOrd="0" presId="urn:microsoft.com/office/officeart/2005/8/layout/orgChart1"/>
+    <dgm:cxn modelId="{84A6D047-51F9-4A39-B3D5-59805BBD38E0}" type="presOf" srcId="{FB37DC7A-0001-4784-AE58-B54E386EBE26}" destId="{5F40E6A7-EE40-4BE5-8D72-F41B1AAE273F}" srcOrd="0" destOrd="0" presId="urn:microsoft.com/office/officeart/2005/8/layout/orgChart1"/>
+    <dgm:cxn modelId="{8E322A8A-F302-45EF-90BD-6D8A6B47D688}" type="presOf" srcId="{982DAFDD-D657-41BC-BCE9-69017534439B}" destId="{D9F16FA5-0BFA-4D67-9EDD-ACB5AF654E77}" srcOrd="0" destOrd="0" presId="urn:microsoft.com/office/officeart/2005/8/layout/orgChart1"/>
+    <dgm:cxn modelId="{824D909C-5D2D-4278-96D2-8E72703A7F66}" srcId="{982DAFDD-D657-41BC-BCE9-69017534439B}" destId="{2AF4D0EF-EA9B-439C-B4F1-E95BCEC3F8AF}" srcOrd="0" destOrd="0" parTransId="{0F62EC72-5729-4450-B9D7-C442841177BF}" sibTransId="{A91A2112-CC44-452C-819A-087DEAA7B5B3}"/>
+    <dgm:cxn modelId="{2EC821E8-1075-421A-89F7-39D36BFAB92D}" type="presOf" srcId="{F711B26A-AB08-475C-9D48-EE6A58A7FBFA}" destId="{6DFFC409-6265-403D-BD63-6BA8DC7FA451}" srcOrd="0" destOrd="0" presId="urn:microsoft.com/office/officeart/2005/8/layout/orgChart1"/>
+    <dgm:cxn modelId="{E899AF8A-F2FB-44C3-A8D3-B8E56790F207}" type="presOf" srcId="{72F4CBFC-897A-4502-A230-DFB526543268}" destId="{2D9C4865-0E31-487F-8B47-9A6B033E3908}" srcOrd="0" destOrd="0" presId="urn:microsoft.com/office/officeart/2005/8/layout/orgChart1"/>
+    <dgm:cxn modelId="{F11B4371-9E72-4765-9B1C-1CC626694E8F}" srcId="{F711B26A-AB08-475C-9D48-EE6A58A7FBFA}" destId="{46B8C64A-F95A-4E58-B8A4-1CE0FDA5DDBB}" srcOrd="0" destOrd="0" parTransId="{DC5FB323-A6D5-4BAF-AC04-5433C379DFD5}" sibTransId="{4CBC276E-FB73-438F-AE44-A5CF26CFD76A}"/>
+    <dgm:cxn modelId="{DA47F87C-74AE-4D40-812A-C97049D95AD9}" type="presOf" srcId="{46B8C64A-F95A-4E58-B8A4-1CE0FDA5DDBB}" destId="{BC533124-395D-4F7A-A6DB-C09937589804}" srcOrd="1" destOrd="0" presId="urn:microsoft.com/office/officeart/2005/8/layout/orgChart1"/>
+    <dgm:cxn modelId="{4636906E-2795-4624-8E30-67C7A1CC9688}" type="presOf" srcId="{4594DD35-BA40-459D-9056-6269C58329D9}" destId="{28585E8F-D313-4A8B-995F-BC68A803BCEE}" srcOrd="0" destOrd="0" presId="urn:microsoft.com/office/officeart/2005/8/layout/orgChart1"/>
     <dgm:cxn modelId="{6FC6B874-CB83-42C8-8190-F0D4D949D15E}" type="presOf" srcId="{130DA7C3-BE0F-4FEC-A4FA-7D347FD6AF0C}" destId="{26B14106-72AF-4FDD-B151-E85E32400811}" srcOrd="0" destOrd="0" presId="urn:microsoft.com/office/officeart/2005/8/layout/orgChart1"/>
-    <dgm:cxn modelId="{1F0703C6-3C41-4968-A9EF-B9A11ABE06DB}" srcId="{2AF4D0EF-EA9B-439C-B4F1-E95BCEC3F8AF}" destId="{F711B26A-AB08-475C-9D48-EE6A58A7FBFA}" srcOrd="1" destOrd="0" parTransId="{130DA7C3-BE0F-4FEC-A4FA-7D347FD6AF0C}" sibTransId="{4EFF4EB4-7230-4F93-9AE6-EC309D7CECE7}"/>
-    <dgm:cxn modelId="{68D4DEF1-B6D6-4F42-9CFE-9F0F1D404EFC}" type="presOf" srcId="{10818CB0-AB69-49AA-A81A-C026105A3D6A}" destId="{57AB4DD2-8D5F-4B69-A4D2-5216E8B6994E}" srcOrd="0" destOrd="0" presId="urn:microsoft.com/office/officeart/2005/8/layout/orgChart1"/>
-    <dgm:cxn modelId="{0D9F0E75-121D-4EEA-8455-0EEE368FCE4A}" type="presOf" srcId="{4AA43C1F-E211-4DE9-A132-EEC9E5B1D87C}" destId="{15DDE0DB-65C9-4036-9302-3632FCB1E273}" srcOrd="0" destOrd="0" presId="urn:microsoft.com/office/officeart/2005/8/layout/orgChart1"/>
-    <dgm:cxn modelId="{2EC821E8-1075-421A-89F7-39D36BFAB92D}" type="presOf" srcId="{F711B26A-AB08-475C-9D48-EE6A58A7FBFA}" destId="{6DFFC409-6265-403D-BD63-6BA8DC7FA451}" srcOrd="0" destOrd="0" presId="urn:microsoft.com/office/officeart/2005/8/layout/orgChart1"/>
-    <dgm:cxn modelId="{84A6D047-51F9-4A39-B3D5-59805BBD38E0}" type="presOf" srcId="{FB37DC7A-0001-4784-AE58-B54E386EBE26}" destId="{5F40E6A7-EE40-4BE5-8D72-F41B1AAE273F}" srcOrd="0" destOrd="0" presId="urn:microsoft.com/office/officeart/2005/8/layout/orgChart1"/>
-    <dgm:cxn modelId="{8E5A6DFD-0C4C-4491-B949-003AEA54C0BE}" type="presOf" srcId="{7BD5438D-2C24-4855-BADE-6990A3CDF797}" destId="{57517FBC-7B90-49C7-8934-B70D83F2EEF2}" srcOrd="0" destOrd="0" presId="urn:microsoft.com/office/officeart/2005/8/layout/orgChart1"/>
-    <dgm:cxn modelId="{8AAEF4EE-EF7D-4160-8A45-7906C33CB6FF}" type="presOf" srcId="{72F4CBFC-897A-4502-A230-DFB526543268}" destId="{46DA2545-441B-4949-92C2-0F83FDC7ED7B}" srcOrd="1" destOrd="0" presId="urn:microsoft.com/office/officeart/2005/8/layout/orgChart1"/>
-    <dgm:cxn modelId="{84EBE7F5-18FA-4BB1-A20F-DF8FDF6F2E4C}" srcId="{2AF4D0EF-EA9B-439C-B4F1-E95BCEC3F8AF}" destId="{72F4CBFC-897A-4502-A230-DFB526543268}" srcOrd="2" destOrd="0" parTransId="{7D6EF0B3-7759-4DE8-B236-1DE684A5DF1C}" sibTransId="{10792733-04F5-4D5D-91C7-51553B8FFF6B}"/>
-    <dgm:cxn modelId="{8E322A8A-F302-45EF-90BD-6D8A6B47D688}" type="presOf" srcId="{982DAFDD-D657-41BC-BCE9-69017534439B}" destId="{D9F16FA5-0BFA-4D67-9EDD-ACB5AF654E77}" srcOrd="0" destOrd="0" presId="urn:microsoft.com/office/officeart/2005/8/layout/orgChart1"/>
-    <dgm:cxn modelId="{5BCA084F-291C-4797-A681-7D9D9B722DD6}" type="presOf" srcId="{46B8C64A-F95A-4E58-B8A4-1CE0FDA5DDBB}" destId="{EC3AC4F4-35A1-4241-95D2-973FD3D1B485}" srcOrd="0" destOrd="0" presId="urn:microsoft.com/office/officeart/2005/8/layout/orgChart1"/>
-    <dgm:cxn modelId="{9A374C47-E570-409C-AB78-E043CD759D3D}" type="presOf" srcId="{FB37DC7A-0001-4784-AE58-B54E386EBE26}" destId="{54EBC451-CABA-4BC3-9805-63E114C024C7}" srcOrd="1" destOrd="0" presId="urn:microsoft.com/office/officeart/2005/8/layout/orgChart1"/>
-    <dgm:cxn modelId="{423E82F1-1F6B-45F5-A67E-1CC7231176D6}" type="presOf" srcId="{2AF4D0EF-EA9B-439C-B4F1-E95BCEC3F8AF}" destId="{068D71CC-4365-4AA3-A261-70785D0C64F4}" srcOrd="0" destOrd="0" presId="urn:microsoft.com/office/officeart/2005/8/layout/orgChart1"/>
-    <dgm:cxn modelId="{D60B8F73-F7FB-4845-84C9-1A9404CB49E9}" type="presOf" srcId="{DC5FB323-A6D5-4BAF-AC04-5433C379DFD5}" destId="{7ADA13B3-F889-45CF-BD9E-2C19032A4B75}" srcOrd="0" destOrd="0" presId="urn:microsoft.com/office/officeart/2005/8/layout/orgChart1"/>
-    <dgm:cxn modelId="{F11B4371-9E72-4765-9B1C-1CC626694E8F}" srcId="{F711B26A-AB08-475C-9D48-EE6A58A7FBFA}" destId="{46B8C64A-F95A-4E58-B8A4-1CE0FDA5DDBB}" srcOrd="0" destOrd="0" parTransId="{DC5FB323-A6D5-4BAF-AC04-5433C379DFD5}" sibTransId="{4CBC276E-FB73-438F-AE44-A5CF26CFD76A}"/>
-    <dgm:cxn modelId="{4636906E-2795-4624-8E30-67C7A1CC9688}" type="presOf" srcId="{4594DD35-BA40-459D-9056-6269C58329D9}" destId="{28585E8F-D313-4A8B-995F-BC68A803BCEE}" srcOrd="0" destOrd="0" presId="urn:microsoft.com/office/officeart/2005/8/layout/orgChart1"/>
-    <dgm:cxn modelId="{DA47F87C-74AE-4D40-812A-C97049D95AD9}" type="presOf" srcId="{46B8C64A-F95A-4E58-B8A4-1CE0FDA5DDBB}" destId="{BC533124-395D-4F7A-A6DB-C09937589804}" srcOrd="1" destOrd="0" presId="urn:microsoft.com/office/officeart/2005/8/layout/orgChart1"/>
-    <dgm:cxn modelId="{83F1BFB9-D67C-44A1-8CEB-E273722AE738}" type="presOf" srcId="{78C9C04C-98AF-4E8F-848B-9EC98DC7993A}" destId="{97E5EC51-6F28-42DF-B9CC-DDCBD53EB1A0}" srcOrd="0" destOrd="0" presId="urn:microsoft.com/office/officeart/2005/8/layout/orgChart1"/>
-    <dgm:cxn modelId="{792E1A29-1B8A-4E8A-99C0-A92F815E53FD}" type="presOf" srcId="{2AF4D0EF-EA9B-439C-B4F1-E95BCEC3F8AF}" destId="{F7DEF4BE-51BB-4E73-9258-A89A9A0C15BB}" srcOrd="1" destOrd="0" presId="urn:microsoft.com/office/officeart/2005/8/layout/orgChart1"/>
-    <dgm:cxn modelId="{E899AF8A-F2FB-44C3-A8D3-B8E56790F207}" type="presOf" srcId="{72F4CBFC-897A-4502-A230-DFB526543268}" destId="{2D9C4865-0E31-487F-8B47-9A6B033E3908}" srcOrd="0" destOrd="0" presId="urn:microsoft.com/office/officeart/2005/8/layout/orgChart1"/>
-    <dgm:cxn modelId="{6C3D91C0-2849-48C4-A7C3-5D9F074544D4}" type="presOf" srcId="{78C9C04C-98AF-4E8F-848B-9EC98DC7993A}" destId="{910E1815-3DFC-4870-BB0C-BC750C492327}" srcOrd="1" destOrd="0" presId="urn:microsoft.com/office/officeart/2005/8/layout/orgChart1"/>
-    <dgm:cxn modelId="{5BF88E0A-F4B0-4A24-A63E-D138B9003268}" type="presOf" srcId="{F711B26A-AB08-475C-9D48-EE6A58A7FBFA}" destId="{5958C7A1-6153-46CE-81C9-F746F1EB3053}" srcOrd="1" destOrd="0" presId="urn:microsoft.com/office/officeart/2005/8/layout/orgChart1"/>
-    <dgm:cxn modelId="{824D909C-5D2D-4278-96D2-8E72703A7F66}" srcId="{982DAFDD-D657-41BC-BCE9-69017534439B}" destId="{2AF4D0EF-EA9B-439C-B4F1-E95BCEC3F8AF}" srcOrd="0" destOrd="0" parTransId="{0F62EC72-5729-4450-B9D7-C442841177BF}" sibTransId="{A91A2112-CC44-452C-819A-087DEAA7B5B3}"/>
-    <dgm:cxn modelId="{2FBA21EC-589B-447E-BF8B-35E427306F6D}" type="presOf" srcId="{C2A14E67-9720-4295-89A3-DC62D34C0074}" destId="{95C97158-A90D-44DE-A5DF-696658149DF5}" srcOrd="0" destOrd="0" presId="urn:microsoft.com/office/officeart/2005/8/layout/orgChart1"/>
-    <dgm:cxn modelId="{C292177D-4178-40DB-B8AB-8A41B88E0F93}" type="presOf" srcId="{7D6EF0B3-7759-4DE8-B236-1DE684A5DF1C}" destId="{1A89E6AB-DD18-4C57-8DCA-6BBB00A3B32D}" srcOrd="0" destOrd="0" presId="urn:microsoft.com/office/officeart/2005/8/layout/orgChart1"/>
     <dgm:cxn modelId="{B05C5DE7-5E67-444C-98E2-1396750E6BB9}" type="presParOf" srcId="{D9F16FA5-0BFA-4D67-9EDD-ACB5AF654E77}" destId="{4BE32B44-210B-4B27-9E5D-FC2C81293878}" srcOrd="0" destOrd="0" presId="urn:microsoft.com/office/officeart/2005/8/layout/orgChart1"/>
     <dgm:cxn modelId="{ABA4EE14-A66E-4B2F-9CD3-67AC4143D2C4}" type="presParOf" srcId="{4BE32B44-210B-4B27-9E5D-FC2C81293878}" destId="{975B707B-5009-4432-97E4-FD51CFD1AC26}" srcOrd="0" destOrd="0" presId="urn:microsoft.com/office/officeart/2005/8/layout/orgChart1"/>
     <dgm:cxn modelId="{7AC19A27-2DF0-46A2-BE40-4BFA5A5EF9D3}" type="presParOf" srcId="{975B707B-5009-4432-97E4-FD51CFD1AC26}" destId="{068D71CC-4365-4AA3-A261-70785D0C64F4}" srcOrd="0" destOrd="0" presId="urn:microsoft.com/office/officeart/2005/8/layout/orgChart1"/>
@@ -30723,7 +31411,7 @@
 </file>
 
 <file path=customXml/itemProps1.xml><?xml version="1.0" encoding="utf-8"?>
-<ds:datastoreItem xmlns:ds="http://schemas.openxmlformats.org/officeDocument/2006/customXml" ds:itemID="{CB73D3B6-C3A1-4DF3-8AD8-8826365A4501}">
+<ds:datastoreItem xmlns:ds="http://schemas.openxmlformats.org/officeDocument/2006/customXml" ds:itemID="{1C1F759C-C502-4B05-9E38-90C0668FE41C}">
   <ds:schemaRefs>
     <ds:schemaRef ds:uri="http://schemas.openxmlformats.org/officeDocument/2006/bibliography"/>
   </ds:schemaRefs>

</xml_diff>